<commit_message>
updated presentation and doc
</commit_message>
<xml_diff>
--- a/NilamHut final.docx
+++ b/NilamHut final.docx
@@ -513,7 +513,6 @@
                 <w:lang w:val="en-US"/>
               </w:rPr>
             </w:pPr>
-            <w:proofErr w:type="spellStart"/>
             <w:r>
               <w:rPr>
                 <w:rFonts w:ascii="Adobe Fangsong Std R" w:eastAsia="Adobe Fangsong Std R" w:hAnsi="Adobe Fangsong Std R" w:cs="Times New Roman"/>
@@ -524,20 +523,7 @@
                 <w:u w:val="single"/>
                 <w:lang w:val="en-US"/>
               </w:rPr>
-              <w:t>Rajob</w:t>
-            </w:r>
-            <w:proofErr w:type="spellEnd"/>
-            <w:r>
-              <w:rPr>
-                <w:rFonts w:ascii="Adobe Fangsong Std R" w:eastAsia="Adobe Fangsong Std R" w:hAnsi="Adobe Fangsong Std R" w:cs="Times New Roman"/>
-                <w:b/>
-                <w:bCs/>
-                <w:sz w:val="18"/>
-                <w:szCs w:val="18"/>
-                <w:u w:val="single"/>
-                <w:lang w:val="en-US"/>
-              </w:rPr>
-              <w:t xml:space="preserve"> Raihan</w:t>
+              <w:t>Rajob Raihan</w:t>
             </w:r>
             <w:r>
               <w:rPr>
@@ -1104,6 +1090,16 @@
           <w:lang w:val="en-US"/>
         </w:rPr>
       </w:pPr>
+    </w:p>
+    <w:p>
+      <w:pPr>
+        <w:jc w:val="both"/>
+        <w:rPr>
+          <w:rFonts w:ascii="Times New Roman" w:eastAsia="Adobe Fangsong Std R" w:hAnsi="Times New Roman" w:cs="Times New Roman"/>
+          <w:sz w:val="28"/>
+          <w:lang w:val="en-US"/>
+        </w:rPr>
+      </w:pPr>
       <w:r>
         <w:rPr>
           <w:rFonts w:ascii="Adobe Fangsong Std R" w:eastAsia="Adobe Fangsong Std R" w:hAnsi="Adobe Fangsong Std R" w:cs="Times New Roman"/>
@@ -1172,6 +1168,16 @@
         </w:rPr>
         <w:t xml:space="preserve"> It also serves as an E-Commerce platform.  </w:t>
       </w:r>
+    </w:p>
+    <w:p>
+      <w:pPr>
+        <w:jc w:val="both"/>
+        <w:rPr>
+          <w:rFonts w:ascii="Times New Roman" w:eastAsia="Adobe Fangsong Std R" w:hAnsi="Times New Roman" w:cs="Times New Roman"/>
+          <w:sz w:val="28"/>
+          <w:lang w:val="en-US"/>
+        </w:rPr>
+      </w:pPr>
     </w:p>
     <w:p>
       <w:pPr>
@@ -1429,19 +1435,6 @@
     </w:p>
     <w:p>
       <w:pPr>
-        <w:pStyle w:val="ListParagraph"/>
-        <w:jc w:val="both"/>
-        <w:rPr>
-          <w:rFonts w:ascii="Adobe Fangsong Std R" w:eastAsia="Adobe Fangsong Std R" w:hAnsi="Adobe Fangsong Std R" w:cs="Times New Roman"/>
-          <w:sz w:val="36"/>
-          <w:szCs w:val="36"/>
-          <w:u w:val="single"/>
-          <w:lang w:val="en-US"/>
-        </w:rPr>
-      </w:pPr>
-    </w:p>
-    <w:p>
-      <w:pPr>
         <w:rPr>
           <w:rFonts w:ascii="Adobe Fangsong Std R" w:eastAsia="Adobe Fangsong Std R" w:hAnsi="Adobe Fangsong Std R" w:cs="Times New Roman"/>
           <w:sz w:val="36"/>
@@ -1475,6 +1468,11 @@
     </w:p>
     <w:p>
       <w:pPr>
+        <w:pStyle w:val="ListParagraph"/>
+        <w:numPr>
+          <w:ilvl w:val="0"/>
+          <w:numId w:val="23"/>
+        </w:numPr>
         <w:rPr>
           <w:rFonts w:ascii="Adobe Fangsong Std R" w:eastAsia="Adobe Fangsong Std R" w:hAnsi="Adobe Fangsong Std R" w:cs="Times New Roman"/>
           <w:sz w:val="36"/>
@@ -1492,18 +1490,7 @@
           <w:szCs w:val="32"/>
           <w:lang w:val="en-US"/>
         </w:rPr>
-        <w:t>Local</w:t>
-      </w:r>
-      <w:r>
-        <w:rPr>
-          <w:rFonts w:ascii="Times New Roman" w:eastAsia="Adobe Fangsong Std R" w:hAnsi="Times New Roman" w:cs="Times New Roman"/>
-          <w:b/>
-          <w:bCs/>
-          <w:sz w:val="32"/>
-          <w:szCs w:val="32"/>
-          <w:lang w:val="en-US"/>
-        </w:rPr>
-        <w:t xml:space="preserve"> Market</w:t>
+        <w:t>Local Market</w:t>
       </w:r>
     </w:p>
     <w:p>
@@ -1654,6 +1641,11 @@
     </w:p>
     <w:p>
       <w:pPr>
+        <w:pStyle w:val="ListParagraph"/>
+        <w:numPr>
+          <w:ilvl w:val="0"/>
+          <w:numId w:val="23"/>
+        </w:numPr>
         <w:rPr>
           <w:rFonts w:ascii="Times New Roman" w:eastAsia="Adobe Fangsong Std R" w:hAnsi="Times New Roman" w:cs="Times New Roman"/>
           <w:b/>
@@ -1884,35 +1876,13 @@
     <w:p>
       <w:pPr>
         <w:pStyle w:val="ListParagraph"/>
+        <w:ind w:left="1068"/>
         <w:rPr>
           <w:rFonts w:ascii="Times New Roman" w:eastAsia="Adobe Fangsong Std R" w:hAnsi="Times New Roman" w:cs="Times New Roman"/>
           <w:sz w:val="28"/>
           <w:lang w:val="en-US"/>
         </w:rPr>
       </w:pPr>
-    </w:p>
-    <w:p>
-      <w:pPr>
-        <w:rPr>
-          <w:rFonts w:ascii="Times New Roman" w:eastAsia="Adobe Fangsong Std R" w:hAnsi="Times New Roman" w:cs="Times New Roman"/>
-          <w:b/>
-          <w:bCs/>
-          <w:sz w:val="32"/>
-          <w:szCs w:val="32"/>
-          <w:lang w:val="en-US"/>
-        </w:rPr>
-      </w:pPr>
-      <w:r>
-        <w:rPr>
-          <w:rFonts w:ascii="Times New Roman" w:eastAsia="Adobe Fangsong Std R" w:hAnsi="Times New Roman" w:cs="Times New Roman"/>
-          <w:b/>
-          <w:bCs/>
-          <w:sz w:val="32"/>
-          <w:szCs w:val="32"/>
-          <w:lang w:val="en-US"/>
-        </w:rPr>
-        <w:t xml:space="preserve"> </w:t>
-      </w:r>
     </w:p>
     <w:p>
       <w:pPr>
@@ -2150,7 +2120,33 @@
     <w:p>
       <w:pPr>
         <w:pStyle w:val="ListParagraph"/>
-        <w:ind w:left="1440"/>
+        <w:numPr>
+          <w:ilvl w:val="1"/>
+          <w:numId w:val="9"/>
+        </w:numPr>
+        <w:rPr>
+          <w:rFonts w:ascii="Times New Roman" w:eastAsia="Adobe Fangsong Std R" w:hAnsi="Times New Roman" w:cs="Times New Roman"/>
+          <w:b/>
+          <w:bCs/>
+          <w:sz w:val="32"/>
+          <w:szCs w:val="32"/>
+          <w:lang w:val="en-US"/>
+        </w:rPr>
+      </w:pPr>
+      <w:r>
+        <w:rPr>
+          <w:rFonts w:ascii="Times New Roman" w:eastAsia="Adobe Fangsong Std R" w:hAnsi="Times New Roman" w:cs="Times New Roman"/>
+          <w:sz w:val="32"/>
+          <w:szCs w:val="32"/>
+          <w:lang w:val="en-US"/>
+        </w:rPr>
+        <w:t>User can attend or bid on products from anywhere. User don’t have to be there physically.</w:t>
+      </w:r>
+    </w:p>
+    <w:p>
+      <w:pPr>
+        <w:pStyle w:val="ListParagraph"/>
+        <w:ind w:left="1788"/>
         <w:rPr>
           <w:rFonts w:ascii="Times New Roman" w:eastAsia="Adobe Fangsong Std R" w:hAnsi="Times New Roman" w:cs="Times New Roman"/>
           <w:b/>
@@ -2665,6 +2661,19 @@
     <w:p>
       <w:pPr>
         <w:pStyle w:val="ListParagraph"/>
+        <w:ind w:left="2520"/>
+        <w:rPr>
+          <w:rFonts w:ascii="Adobe Fangsong Std R" w:eastAsia="Adobe Fangsong Std R" w:hAnsi="Adobe Fangsong Std R" w:cs="Times New Roman"/>
+          <w:sz w:val="36"/>
+          <w:szCs w:val="36"/>
+          <w:u w:val="single"/>
+          <w:lang w:val="en-US"/>
+        </w:rPr>
+      </w:pPr>
+    </w:p>
+    <w:p>
+      <w:pPr>
+        <w:pStyle w:val="ListParagraph"/>
         <w:numPr>
           <w:ilvl w:val="0"/>
           <w:numId w:val="14"/>
@@ -2801,6 +2810,19 @@
     <w:p>
       <w:pPr>
         <w:pStyle w:val="ListParagraph"/>
+        <w:ind w:left="1800"/>
+        <w:rPr>
+          <w:rFonts w:ascii="Adobe Fangsong Std R" w:eastAsia="Adobe Fangsong Std R" w:hAnsi="Adobe Fangsong Std R" w:cs="Times New Roman"/>
+          <w:sz w:val="36"/>
+          <w:szCs w:val="36"/>
+          <w:u w:val="single"/>
+          <w:lang w:val="en-US"/>
+        </w:rPr>
+      </w:pPr>
+    </w:p>
+    <w:p>
+      <w:pPr>
+        <w:pStyle w:val="ListParagraph"/>
         <w:numPr>
           <w:ilvl w:val="0"/>
           <w:numId w:val="14"/>
@@ -2864,7 +2886,6 @@
     </w:p>
     <w:p>
       <w:pPr>
-        <w:ind w:left="360"/>
         <w:rPr>
           <w:rFonts w:ascii="Adobe Fangsong Std R" w:eastAsia="Adobe Fangsong Std R" w:hAnsi="Adobe Fangsong Std R" w:cs="Times New Roman"/>
           <w:sz w:val="36"/>
@@ -2899,8 +2920,6 @@
           <w:lang w:val="en-US"/>
         </w:rPr>
       </w:pPr>
-      <w:bookmarkStart w:id="0" w:name="_GoBack"/>
-      <w:bookmarkEnd w:id="0"/>
       <w:r>
         <w:rPr>
           <w:rFonts w:ascii="Times New Roman" w:eastAsia="Adobe Fangsong Std R" w:hAnsi="Times New Roman" w:cs="Times New Roman"/>
@@ -2963,54 +2982,34 @@
     </w:p>
     <w:p>
       <w:pPr>
-        <w:rPr>
-          <w:rFonts w:ascii="Adobe Fangsong Std R" w:eastAsia="Adobe Fangsong Std R" w:hAnsi="Adobe Fangsong Std R" w:cs="Times New Roman"/>
-          <w:sz w:val="36"/>
-          <w:szCs w:val="36"/>
-          <w:u w:val="single"/>
-          <w:lang w:val="en-US"/>
-        </w:rPr>
-      </w:pPr>
-    </w:p>
-    <w:p>
-      <w:pPr>
-        <w:rPr>
-          <w:rFonts w:ascii="Adobe Fangsong Std R" w:eastAsia="Adobe Fangsong Std R" w:hAnsi="Adobe Fangsong Std R" w:cs="Times New Roman"/>
-          <w:sz w:val="36"/>
-          <w:szCs w:val="36"/>
-          <w:u w:val="single"/>
-          <w:lang w:val="en-US"/>
-        </w:rPr>
-      </w:pPr>
-    </w:p>
-    <w:p>
-      <w:pPr>
-        <w:rPr>
-          <w:rFonts w:ascii="Adobe Fangsong Std R" w:eastAsia="Adobe Fangsong Std R" w:hAnsi="Adobe Fangsong Std R" w:cs="Times New Roman"/>
-          <w:sz w:val="36"/>
-          <w:szCs w:val="36"/>
-          <w:u w:val="single"/>
-          <w:lang w:val="en-US"/>
-        </w:rPr>
-      </w:pPr>
-    </w:p>
-    <w:p>
-      <w:pPr>
         <w:jc w:val="both"/>
         <w:rPr>
-          <w:rFonts w:ascii="Times New Roman" w:eastAsia="Adobe Fangsong Std R" w:hAnsi="Times New Roman" w:cs="Times New Roman"/>
-          <w:sz w:val="32"/>
-          <w:szCs w:val="32"/>
-          <w:lang w:val="en-US"/>
-        </w:rPr>
-      </w:pPr>
-      <w:r>
-        <w:rPr>
-          <w:rFonts w:ascii="Times New Roman" w:eastAsia="Adobe Fangsong Std R" w:hAnsi="Times New Roman" w:cs="Times New Roman"/>
-          <w:sz w:val="32"/>
-          <w:szCs w:val="32"/>
-          <w:lang w:val="en-US"/>
-        </w:rPr>
+          <w:rFonts w:ascii="Adobe Fangsong Std R" w:eastAsia="Adobe Fangsong Std R" w:hAnsi="Adobe Fangsong Std R" w:cs="Times New Roman"/>
+          <w:sz w:val="36"/>
+          <w:szCs w:val="36"/>
+          <w:u w:val="single"/>
+          <w:lang w:val="en-US"/>
+        </w:rPr>
+      </w:pPr>
+    </w:p>
+    <w:p>
+      <w:pPr>
+        <w:jc w:val="both"/>
+        <w:rPr>
+          <w:rFonts w:ascii="Times New Roman" w:eastAsia="Adobe Fangsong Std R" w:hAnsi="Times New Roman" w:cs="Times New Roman"/>
+          <w:sz w:val="32"/>
+          <w:szCs w:val="32"/>
+          <w:lang w:val="en-US"/>
+        </w:rPr>
+      </w:pPr>
+      <w:r>
+        <w:rPr>
+          <w:rFonts w:ascii="Times New Roman" w:eastAsia="Adobe Fangsong Std R" w:hAnsi="Times New Roman" w:cs="Times New Roman"/>
+          <w:sz w:val="32"/>
+          <w:szCs w:val="32"/>
+          <w:lang w:val="en-US"/>
+        </w:rPr>
+        <w:lastRenderedPageBreak/>
         <w:t xml:space="preserve">The </w:t>
       </w:r>
       <w:r>
@@ -3223,11 +3222,484 @@
     </w:p>
     <w:p>
       <w:pPr>
-        <w:ind w:left="360"/>
-        <w:rPr>
-          <w:rFonts w:ascii="Times New Roman" w:eastAsia="Adobe Fangsong Std R" w:hAnsi="Times New Roman" w:cs="Times New Roman"/>
-          <w:sz w:val="32"/>
-          <w:szCs w:val="32"/>
+        <w:rPr>
+          <w:rFonts w:ascii="Adobe Fangsong Std R" w:eastAsia="Adobe Fangsong Std R" w:hAnsi="Adobe Fangsong Std R" w:cs="Times New Roman"/>
+          <w:sz w:val="36"/>
+          <w:szCs w:val="36"/>
+          <w:u w:val="single"/>
+          <w:lang w:val="en-US"/>
+        </w:rPr>
+      </w:pPr>
+    </w:p>
+    <w:p>
+      <w:pPr>
+        <w:rPr>
+          <w:rFonts w:ascii="Adobe Fangsong Std R" w:eastAsia="Adobe Fangsong Std R" w:hAnsi="Adobe Fangsong Std R" w:cs="Times New Roman"/>
+          <w:sz w:val="36"/>
+          <w:szCs w:val="36"/>
+          <w:u w:val="single"/>
+          <w:lang w:val="en-US"/>
+        </w:rPr>
+      </w:pPr>
+    </w:p>
+    <w:p>
+      <w:pPr>
+        <w:rPr>
+          <w:rFonts w:ascii="Adobe Fangsong Std R" w:eastAsia="Adobe Fangsong Std R" w:hAnsi="Adobe Fangsong Std R" w:cs="Times New Roman"/>
+          <w:sz w:val="36"/>
+          <w:szCs w:val="36"/>
+          <w:u w:val="single"/>
+          <w:lang w:val="en-US"/>
+        </w:rPr>
+      </w:pPr>
+      <w:r>
+        <w:rPr>
+          <w:rFonts w:ascii="Adobe Fangsong Std R" w:eastAsia="Adobe Fangsong Std R" w:hAnsi="Adobe Fangsong Std R" w:cs="Times New Roman"/>
+          <w:sz w:val="36"/>
+          <w:szCs w:val="36"/>
+          <w:u w:val="single"/>
+          <w:lang w:val="en-US"/>
+        </w:rPr>
+        <w:lastRenderedPageBreak/>
+        <w:t xml:space="preserve">UML Diagram </w:t>
+      </w:r>
+      <w:r>
+        <w:rPr>
+          <w:rFonts w:ascii="Adobe Fangsong Std R" w:eastAsia="Adobe Fangsong Std R" w:hAnsi="Adobe Fangsong Std R" w:cs="Times New Roman"/>
+          <w:sz w:val="36"/>
+          <w:szCs w:val="36"/>
+          <w:u w:val="single"/>
+          <w:lang w:val="en-US"/>
+        </w:rPr>
+        <w:t>(</w:t>
+      </w:r>
+      <w:r>
+        <w:rPr>
+          <w:rFonts w:ascii="Adobe Fangsong Std R" w:eastAsia="Adobe Fangsong Std R" w:hAnsi="Adobe Fangsong Std R" w:cs="Times New Roman"/>
+          <w:sz w:val="32"/>
+          <w:szCs w:val="32"/>
+          <w:u w:val="single"/>
+          <w:lang w:val="en-US"/>
+        </w:rPr>
+        <w:t>Use Case</w:t>
+      </w:r>
+      <w:r>
+        <w:rPr>
+          <w:rFonts w:ascii="Adobe Fangsong Std R" w:eastAsia="Adobe Fangsong Std R" w:hAnsi="Adobe Fangsong Std R" w:cs="Times New Roman"/>
+          <w:sz w:val="36"/>
+          <w:szCs w:val="36"/>
+          <w:u w:val="single"/>
+          <w:lang w:val="en-US"/>
+        </w:rPr>
+        <w:t>)</w:t>
+      </w:r>
+    </w:p>
+    <w:p>
+      <w:pPr>
+        <w:pStyle w:val="ListParagraph"/>
+        <w:numPr>
+          <w:ilvl w:val="0"/>
+          <w:numId w:val="22"/>
+        </w:numPr>
+        <w:rPr>
+          <w:rFonts w:ascii="Adobe Fangsong Std R" w:eastAsia="Adobe Fangsong Std R" w:hAnsi="Adobe Fangsong Std R" w:cs="Times New Roman"/>
+          <w:sz w:val="36"/>
+          <w:szCs w:val="36"/>
+          <w:u w:val="single"/>
+          <w:lang w:val="en-US"/>
+        </w:rPr>
+      </w:pPr>
+      <w:r>
+        <w:rPr>
+          <w:rFonts w:ascii="Times New Roman" w:eastAsia="Adobe Fangsong Std R" w:hAnsi="Times New Roman" w:cs="Times New Roman"/>
+          <w:sz w:val="36"/>
+          <w:szCs w:val="36"/>
+          <w:u w:val="single"/>
+          <w:lang w:val="en-US"/>
+        </w:rPr>
+        <w:t>General User Use Case</w:t>
+      </w:r>
+      <w:r>
+        <w:rPr>
+          <w:rFonts w:ascii="Times New Roman" w:eastAsia="Adobe Fangsong Std R" w:hAnsi="Times New Roman" w:cs="Times New Roman"/>
+          <w:sz w:val="36"/>
+          <w:szCs w:val="36"/>
+          <w:u w:val="single"/>
+          <w:lang w:val="en-US"/>
+        </w:rPr>
+        <w:t>:</w:t>
+      </w:r>
+    </w:p>
+    <w:p>
+      <w:pPr>
+        <w:ind w:left="1068"/>
+        <w:rPr>
+          <w:rFonts w:ascii="Adobe Fangsong Std R" w:eastAsia="Adobe Fangsong Std R" w:hAnsi="Adobe Fangsong Std R" w:cs="Times New Roman"/>
+          <w:sz w:val="36"/>
+          <w:szCs w:val="36"/>
+          <w:u w:val="single"/>
+          <w:lang w:val="en-US"/>
+        </w:rPr>
+      </w:pPr>
+      <w:r>
+        <w:rPr>
+          <w:rFonts w:ascii="Adobe Fangsong Std R" w:eastAsia="Adobe Fangsong Std R" w:hAnsi="Adobe Fangsong Std R" w:cs="Times New Roman"/>
+          <w:noProof/>
+          <w:sz w:val="36"/>
+          <w:szCs w:val="36"/>
+          <w:lang w:val="en-US" w:bidi="ar-SA"/>
+        </w:rPr>
+        <w:drawing>
+          <wp:inline distT="0" distB="0" distL="0" distR="0">
+            <wp:extent cx="5874385" cy="3419475"/>
+            <wp:effectExtent l="0" t="0" r="0" b="9525"/>
+            <wp:docPr id="7" name="Picture 7"/>
+            <wp:cNvGraphicFramePr>
+              <a:graphicFrameLocks xmlns:a="http://schemas.openxmlformats.org/drawingml/2006/main" noChangeAspect="1"/>
+            </wp:cNvGraphicFramePr>
+            <a:graphic xmlns:a="http://schemas.openxmlformats.org/drawingml/2006/main">
+              <a:graphicData uri="http://schemas.openxmlformats.org/drawingml/2006/picture">
+                <pic:pic xmlns:pic="http://schemas.openxmlformats.org/drawingml/2006/picture">
+                  <pic:nvPicPr>
+                    <pic:cNvPr id="7" name="General user.jpg"/>
+                    <pic:cNvPicPr/>
+                  </pic:nvPicPr>
+                  <pic:blipFill>
+                    <a:blip r:embed="rId11">
+                      <a:extLst>
+                        <a:ext uri="{28A0092B-C50C-407E-A947-70E740481C1C}">
+                          <a14:useLocalDpi xmlns:a14="http://schemas.microsoft.com/office/drawing/2010/main" val="0"/>
+                        </a:ext>
+                      </a:extLst>
+                    </a:blip>
+                    <a:stretch>
+                      <a:fillRect/>
+                    </a:stretch>
+                  </pic:blipFill>
+                  <pic:spPr>
+                    <a:xfrm>
+                      <a:off x="0" y="0"/>
+                      <a:ext cx="5874385" cy="3419475"/>
+                    </a:xfrm>
+                    <a:prstGeom prst="rect">
+                      <a:avLst/>
+                    </a:prstGeom>
+                  </pic:spPr>
+                </pic:pic>
+              </a:graphicData>
+            </a:graphic>
+          </wp:inline>
+        </w:drawing>
+      </w:r>
+    </w:p>
+    <w:p>
+      <w:pPr>
+        <w:pStyle w:val="ListParagraph"/>
+        <w:ind w:left="1068"/>
+        <w:rPr>
+          <w:rFonts w:ascii="Adobe Fangsong Std R" w:eastAsia="Adobe Fangsong Std R" w:hAnsi="Adobe Fangsong Std R" w:cs="Times New Roman"/>
+          <w:sz w:val="36"/>
+          <w:szCs w:val="36"/>
+          <w:u w:val="single"/>
+          <w:lang w:val="en-US"/>
+        </w:rPr>
+      </w:pPr>
+    </w:p>
+    <w:p>
+      <w:pPr>
+        <w:pStyle w:val="ListParagraph"/>
+        <w:numPr>
+          <w:ilvl w:val="0"/>
+          <w:numId w:val="22"/>
+        </w:numPr>
+        <w:rPr>
+          <w:rFonts w:ascii="Adobe Fangsong Std R" w:eastAsia="Adobe Fangsong Std R" w:hAnsi="Adobe Fangsong Std R" w:cs="Times New Roman"/>
+          <w:sz w:val="36"/>
+          <w:szCs w:val="36"/>
+          <w:u w:val="single"/>
+          <w:lang w:val="en-US"/>
+        </w:rPr>
+      </w:pPr>
+      <w:r>
+        <w:rPr>
+          <w:rFonts w:ascii="Times New Roman" w:eastAsia="Adobe Fangsong Std R" w:hAnsi="Times New Roman" w:cs="Times New Roman"/>
+          <w:sz w:val="36"/>
+          <w:szCs w:val="36"/>
+          <w:u w:val="single"/>
+          <w:lang w:val="en-US"/>
+        </w:rPr>
+        <w:t>Buyer Use Case</w:t>
+      </w:r>
+      <w:r>
+        <w:rPr>
+          <w:rFonts w:ascii="Times New Roman" w:eastAsia="Adobe Fangsong Std R" w:hAnsi="Times New Roman" w:cs="Times New Roman"/>
+          <w:sz w:val="36"/>
+          <w:szCs w:val="36"/>
+          <w:u w:val="single"/>
+          <w:lang w:val="en-US"/>
+        </w:rPr>
+        <w:t>:</w:t>
+      </w:r>
+    </w:p>
+    <w:p>
+      <w:pPr>
+        <w:pStyle w:val="ListParagraph"/>
+        <w:ind w:left="1068"/>
+        <w:rPr>
+          <w:rFonts w:ascii="Adobe Fangsong Std R" w:eastAsia="Adobe Fangsong Std R" w:hAnsi="Adobe Fangsong Std R" w:cs="Times New Roman"/>
+          <w:sz w:val="36"/>
+          <w:szCs w:val="36"/>
+          <w:u w:val="single"/>
+          <w:lang w:val="en-US"/>
+        </w:rPr>
+      </w:pPr>
+      <w:r>
+        <w:rPr>
+          <w:rFonts w:ascii="Adobe Fangsong Std R" w:eastAsia="Adobe Fangsong Std R" w:hAnsi="Adobe Fangsong Std R" w:cs="Times New Roman"/>
+          <w:noProof/>
+          <w:sz w:val="36"/>
+          <w:szCs w:val="36"/>
+          <w:lang w:val="en-US" w:bidi="ar-SA"/>
+        </w:rPr>
+        <w:drawing>
+          <wp:inline distT="0" distB="0" distL="0" distR="0">
+            <wp:extent cx="5731510" cy="3644900"/>
+            <wp:effectExtent l="0" t="0" r="2540" b="0"/>
+            <wp:docPr id="8" name="Picture 8"/>
+            <wp:cNvGraphicFramePr>
+              <a:graphicFrameLocks xmlns:a="http://schemas.openxmlformats.org/drawingml/2006/main" noChangeAspect="1"/>
+            </wp:cNvGraphicFramePr>
+            <a:graphic xmlns:a="http://schemas.openxmlformats.org/drawingml/2006/main">
+              <a:graphicData uri="http://schemas.openxmlformats.org/drawingml/2006/picture">
+                <pic:pic xmlns:pic="http://schemas.openxmlformats.org/drawingml/2006/picture">
+                  <pic:nvPicPr>
+                    <pic:cNvPr id="8" name="Buyer.jpg"/>
+                    <pic:cNvPicPr/>
+                  </pic:nvPicPr>
+                  <pic:blipFill>
+                    <a:blip r:embed="rId12">
+                      <a:extLst>
+                        <a:ext uri="{28A0092B-C50C-407E-A947-70E740481C1C}">
+                          <a14:useLocalDpi xmlns:a14="http://schemas.microsoft.com/office/drawing/2010/main" val="0"/>
+                        </a:ext>
+                      </a:extLst>
+                    </a:blip>
+                    <a:stretch>
+                      <a:fillRect/>
+                    </a:stretch>
+                  </pic:blipFill>
+                  <pic:spPr>
+                    <a:xfrm>
+                      <a:off x="0" y="0"/>
+                      <a:ext cx="5731510" cy="3644900"/>
+                    </a:xfrm>
+                    <a:prstGeom prst="rect">
+                      <a:avLst/>
+                    </a:prstGeom>
+                  </pic:spPr>
+                </pic:pic>
+              </a:graphicData>
+            </a:graphic>
+          </wp:inline>
+        </w:drawing>
+      </w:r>
+    </w:p>
+    <w:p>
+      <w:pPr>
+        <w:pStyle w:val="ListParagraph"/>
+        <w:numPr>
+          <w:ilvl w:val="0"/>
+          <w:numId w:val="22"/>
+        </w:numPr>
+        <w:rPr>
+          <w:rFonts w:ascii="Adobe Fangsong Std R" w:eastAsia="Adobe Fangsong Std R" w:hAnsi="Adobe Fangsong Std R" w:cs="Times New Roman"/>
+          <w:sz w:val="36"/>
+          <w:szCs w:val="36"/>
+          <w:u w:val="single"/>
+          <w:lang w:val="en-US"/>
+        </w:rPr>
+      </w:pPr>
+      <w:r>
+        <w:rPr>
+          <w:rFonts w:ascii="Times New Roman" w:eastAsia="Adobe Fangsong Std R" w:hAnsi="Times New Roman" w:cs="Times New Roman"/>
+          <w:sz w:val="36"/>
+          <w:szCs w:val="36"/>
+          <w:u w:val="single"/>
+          <w:lang w:val="en-US"/>
+        </w:rPr>
+        <w:lastRenderedPageBreak/>
+        <w:t>Seller</w:t>
+      </w:r>
+      <w:r>
+        <w:rPr>
+          <w:rFonts w:ascii="Times New Roman" w:eastAsia="Adobe Fangsong Std R" w:hAnsi="Times New Roman" w:cs="Times New Roman"/>
+          <w:sz w:val="36"/>
+          <w:szCs w:val="36"/>
+          <w:u w:val="single"/>
+          <w:lang w:val="en-US"/>
+        </w:rPr>
+        <w:t xml:space="preserve"> Use Case:</w:t>
+      </w:r>
+    </w:p>
+    <w:p>
+      <w:pPr>
+        <w:pStyle w:val="ListParagraph"/>
+        <w:ind w:left="1068"/>
+        <w:rPr>
+          <w:rFonts w:ascii="Adobe Fangsong Std R" w:eastAsia="Adobe Fangsong Std R" w:hAnsi="Adobe Fangsong Std R" w:cs="Times New Roman"/>
+          <w:sz w:val="36"/>
+          <w:szCs w:val="36"/>
+          <w:u w:val="single"/>
+          <w:lang w:val="en-US"/>
+        </w:rPr>
+      </w:pPr>
+    </w:p>
+    <w:p>
+      <w:pPr>
+        <w:ind w:left="708"/>
+        <w:rPr>
+          <w:rFonts w:ascii="Adobe Fangsong Std R" w:eastAsia="Adobe Fangsong Std R" w:hAnsi="Adobe Fangsong Std R" w:cs="Times New Roman"/>
+          <w:sz w:val="36"/>
+          <w:szCs w:val="36"/>
+          <w:u w:val="single"/>
+          <w:lang w:val="en-US"/>
+        </w:rPr>
+      </w:pPr>
+      <w:r>
+        <w:rPr>
+          <w:rFonts w:ascii="Adobe Fangsong Std R" w:eastAsia="Adobe Fangsong Std R" w:hAnsi="Adobe Fangsong Std R" w:cs="Times New Roman"/>
+          <w:noProof/>
+          <w:sz w:val="36"/>
+          <w:szCs w:val="36"/>
+          <w:lang w:val="en-US" w:bidi="ar-SA"/>
+        </w:rPr>
+        <w:drawing>
+          <wp:inline distT="0" distB="0" distL="0" distR="0">
+            <wp:extent cx="5857875" cy="3752850"/>
+            <wp:effectExtent l="0" t="0" r="9525" b="0"/>
+            <wp:docPr id="9" name="Picture 9"/>
+            <wp:cNvGraphicFramePr>
+              <a:graphicFrameLocks xmlns:a="http://schemas.openxmlformats.org/drawingml/2006/main" noChangeAspect="1"/>
+            </wp:cNvGraphicFramePr>
+            <a:graphic xmlns:a="http://schemas.openxmlformats.org/drawingml/2006/main">
+              <a:graphicData uri="http://schemas.openxmlformats.org/drawingml/2006/picture">
+                <pic:pic xmlns:pic="http://schemas.openxmlformats.org/drawingml/2006/picture">
+                  <pic:nvPicPr>
+                    <pic:cNvPr id="9" name="Seller.jpg"/>
+                    <pic:cNvPicPr/>
+                  </pic:nvPicPr>
+                  <pic:blipFill>
+                    <a:blip r:embed="rId13">
+                      <a:extLst>
+                        <a:ext uri="{28A0092B-C50C-407E-A947-70E740481C1C}">
+                          <a14:useLocalDpi xmlns:a14="http://schemas.microsoft.com/office/drawing/2010/main" val="0"/>
+                        </a:ext>
+                      </a:extLst>
+                    </a:blip>
+                    <a:stretch>
+                      <a:fillRect/>
+                    </a:stretch>
+                  </pic:blipFill>
+                  <pic:spPr>
+                    <a:xfrm>
+                      <a:off x="0" y="0"/>
+                      <a:ext cx="5857875" cy="3752850"/>
+                    </a:xfrm>
+                    <a:prstGeom prst="rect">
+                      <a:avLst/>
+                    </a:prstGeom>
+                  </pic:spPr>
+                </pic:pic>
+              </a:graphicData>
+            </a:graphic>
+          </wp:inline>
+        </w:drawing>
+      </w:r>
+    </w:p>
+    <w:p>
+      <w:pPr>
+        <w:rPr>
+          <w:rFonts w:ascii="Adobe Fangsong Std R" w:eastAsia="Adobe Fangsong Std R" w:hAnsi="Adobe Fangsong Std R" w:cs="Times New Roman"/>
+          <w:sz w:val="36"/>
+          <w:szCs w:val="36"/>
+          <w:u w:val="single"/>
+          <w:lang w:val="en-US"/>
+        </w:rPr>
+      </w:pPr>
+    </w:p>
+    <w:p>
+      <w:pPr>
+        <w:rPr>
+          <w:rFonts w:ascii="Adobe Fangsong Std R" w:eastAsia="Adobe Fangsong Std R" w:hAnsi="Adobe Fangsong Std R" w:cs="Times New Roman"/>
+          <w:sz w:val="36"/>
+          <w:szCs w:val="36"/>
+          <w:u w:val="single"/>
+          <w:lang w:val="en-US"/>
+        </w:rPr>
+      </w:pPr>
+    </w:p>
+    <w:p>
+      <w:pPr>
+        <w:rPr>
+          <w:rFonts w:ascii="Adobe Fangsong Std R" w:eastAsia="Adobe Fangsong Std R" w:hAnsi="Adobe Fangsong Std R" w:cs="Times New Roman"/>
+          <w:sz w:val="36"/>
+          <w:szCs w:val="36"/>
+          <w:u w:val="single"/>
+          <w:lang w:val="en-US"/>
+        </w:rPr>
+      </w:pPr>
+    </w:p>
+    <w:p>
+      <w:pPr>
+        <w:rPr>
+          <w:rFonts w:ascii="Adobe Fangsong Std R" w:eastAsia="Adobe Fangsong Std R" w:hAnsi="Adobe Fangsong Std R" w:cs="Times New Roman"/>
+          <w:sz w:val="36"/>
+          <w:szCs w:val="36"/>
+          <w:u w:val="single"/>
+          <w:lang w:val="en-US"/>
+        </w:rPr>
+      </w:pPr>
+    </w:p>
+    <w:p>
+      <w:pPr>
+        <w:rPr>
+          <w:rFonts w:ascii="Adobe Fangsong Std R" w:eastAsia="Adobe Fangsong Std R" w:hAnsi="Adobe Fangsong Std R" w:cs="Times New Roman"/>
+          <w:sz w:val="36"/>
+          <w:szCs w:val="36"/>
+          <w:u w:val="single"/>
+          <w:lang w:val="en-US"/>
+        </w:rPr>
+      </w:pPr>
+    </w:p>
+    <w:p>
+      <w:pPr>
+        <w:rPr>
+          <w:rFonts w:ascii="Adobe Fangsong Std R" w:eastAsia="Adobe Fangsong Std R" w:hAnsi="Adobe Fangsong Std R" w:cs="Times New Roman"/>
+          <w:sz w:val="36"/>
+          <w:szCs w:val="36"/>
+          <w:u w:val="single"/>
+          <w:lang w:val="en-US"/>
+        </w:rPr>
+      </w:pPr>
+    </w:p>
+    <w:p>
+      <w:pPr>
+        <w:rPr>
+          <w:rFonts w:ascii="Adobe Fangsong Std R" w:eastAsia="Adobe Fangsong Std R" w:hAnsi="Adobe Fangsong Std R" w:cs="Times New Roman"/>
+          <w:sz w:val="36"/>
+          <w:szCs w:val="36"/>
+          <w:u w:val="single"/>
+          <w:lang w:val="en-US"/>
+        </w:rPr>
+      </w:pPr>
+    </w:p>
+    <w:p>
+      <w:pPr>
+        <w:rPr>
+          <w:rFonts w:ascii="Adobe Fangsong Std R" w:eastAsia="Adobe Fangsong Std R" w:hAnsi="Adobe Fangsong Std R" w:cs="Times New Roman"/>
+          <w:sz w:val="36"/>
+          <w:szCs w:val="36"/>
+          <w:u w:val="single"/>
           <w:lang w:val="en-US"/>
         </w:rPr>
       </w:pPr>
@@ -3291,7 +3763,6 @@
           <w:noProof/>
           <w:sz w:val="36"/>
           <w:szCs w:val="36"/>
-          <w:u w:val="single"/>
           <w:lang w:val="en-US" w:bidi="ar-SA"/>
         </w:rPr>
         <w:drawing>
@@ -3310,7 +3781,7 @@
                     <pic:cNvPicPr/>
                   </pic:nvPicPr>
                   <pic:blipFill>
-                    <a:blip r:embed="rId11">
+                    <a:blip r:embed="rId14">
                       <a:extLst>
                         <a:ext uri="{28A0092B-C50C-407E-A947-70E740481C1C}">
                           <a14:useLocalDpi xmlns:a14="http://schemas.microsoft.com/office/drawing/2010/main" val="0"/>
@@ -3681,6 +4152,8 @@
           <w:lang w:val="en-US"/>
         </w:rPr>
       </w:pPr>
+      <w:bookmarkStart w:id="0" w:name="_GoBack"/>
+      <w:bookmarkEnd w:id="0"/>
     </w:p>
     <w:p>
       <w:pPr>
@@ -3789,16 +4262,7 @@
           <w:szCs w:val="32"/>
           <w:lang w:val="en-US"/>
         </w:rPr>
-        <w:t>Now a days we have mobile banking se</w:t>
-      </w:r>
-      <w:r>
-        <w:rPr>
-          <w:rFonts w:ascii="Times New Roman" w:eastAsia="Adobe Fangsong Std R" w:hAnsi="Times New Roman" w:cs="Times New Roman"/>
-          <w:sz w:val="32"/>
-          <w:szCs w:val="32"/>
-          <w:lang w:val="en-US"/>
-        </w:rPr>
-        <w:t xml:space="preserve">rvices like </w:t>
+        <w:t xml:space="preserve">Now a days we have mobile banking services like </w:t>
       </w:r>
       <w:proofErr w:type="spellStart"/>
       <w:r>
@@ -3946,7 +4410,7 @@
         </w:rPr>
         <w:t xml:space="preserve"> </w:t>
       </w:r>
-      <w:hyperlink r:id="rId12" w:history="1">
+      <w:hyperlink r:id="rId15" w:history="1">
         <w:r>
           <w:rPr>
             <w:rStyle w:val="Hyperlink"/>
@@ -4251,7 +4715,6 @@
                 <w:szCs w:val="28"/>
               </w:rPr>
             </w:pPr>
-            <w:proofErr w:type="spellStart"/>
             <w:r>
               <w:rPr>
                 <w:rFonts w:ascii="Arial" w:eastAsia="Times New Roman" w:hAnsi="Arial" w:cs="Arial"/>
@@ -4259,17 +4722,7 @@
                 <w:sz w:val="28"/>
                 <w:szCs w:val="28"/>
               </w:rPr>
-              <w:t>Rajob</w:t>
-            </w:r>
-            <w:proofErr w:type="spellEnd"/>
-            <w:r>
-              <w:rPr>
-                <w:rFonts w:ascii="Arial" w:eastAsia="Times New Roman" w:hAnsi="Arial" w:cs="Arial"/>
-                <w:color w:val="auto"/>
-                <w:sz w:val="28"/>
-                <w:szCs w:val="28"/>
-              </w:rPr>
-              <w:t xml:space="preserve"> Raihan Monmoy</w:t>
+              <w:t>Rajob Raihan Monmoy</w:t>
             </w:r>
           </w:p>
           <w:p>
@@ -4843,7 +5296,7 @@
       </w:pPr>
     </w:p>
     <w:sectPr>
-      <w:headerReference w:type="default" r:id="rId13"/>
+      <w:headerReference w:type="default" r:id="rId16"/>
       <w:pgSz w:w="11906" w:h="16838"/>
       <w:pgMar w:top="1440" w:right="1440" w:bottom="1440" w:left="1440" w:header="708" w:footer="708" w:gutter="0"/>
       <w:cols w:space="708"/>
@@ -5257,7 +5710,7 @@
   <w:abstractNum w:abstractNumId="3">
     <w:nsid w:val="0EA910F4"/>
     <w:multiLevelType w:val="hybridMultilevel"/>
-    <w:tmpl w:val="9F809B88"/>
+    <w:tmpl w:val="035A0844"/>
     <w:lvl w:ilvl="0" w:tplc="04090001">
       <w:start w:val="1"/>
       <w:numFmt w:val="bullet"/>
@@ -6805,6 +7258,119 @@
     </w:lvl>
   </w:abstractNum>
   <w:abstractNum w:abstractNumId="16">
+    <w:nsid w:val="4ED927F6"/>
+    <w:multiLevelType w:val="hybridMultilevel"/>
+    <w:tmpl w:val="83EA3C62"/>
+    <w:lvl w:ilvl="0" w:tplc="04090001">
+      <w:start w:val="1"/>
+      <w:numFmt w:val="bullet"/>
+      <w:lvlText w:val=""/>
+      <w:lvlJc w:val="left"/>
+      <w:pPr>
+        <w:ind w:left="1068" w:hanging="360"/>
+      </w:pPr>
+      <w:rPr>
+        <w:rFonts w:ascii="Symbol" w:hAnsi="Symbol" w:hint="default"/>
+      </w:rPr>
+    </w:lvl>
+    <w:lvl w:ilvl="1" w:tplc="04090003" w:tentative="1">
+      <w:start w:val="1"/>
+      <w:numFmt w:val="bullet"/>
+      <w:lvlText w:val="o"/>
+      <w:lvlJc w:val="left"/>
+      <w:pPr>
+        <w:ind w:left="1788" w:hanging="360"/>
+      </w:pPr>
+      <w:rPr>
+        <w:rFonts w:ascii="Courier New" w:hAnsi="Courier New" w:cs="Courier New" w:hint="default"/>
+      </w:rPr>
+    </w:lvl>
+    <w:lvl w:ilvl="2" w:tplc="04090005" w:tentative="1">
+      <w:start w:val="1"/>
+      <w:numFmt w:val="bullet"/>
+      <w:lvlText w:val=""/>
+      <w:lvlJc w:val="left"/>
+      <w:pPr>
+        <w:ind w:left="2508" w:hanging="360"/>
+      </w:pPr>
+      <w:rPr>
+        <w:rFonts w:ascii="Wingdings" w:hAnsi="Wingdings" w:hint="default"/>
+      </w:rPr>
+    </w:lvl>
+    <w:lvl w:ilvl="3" w:tplc="04090001" w:tentative="1">
+      <w:start w:val="1"/>
+      <w:numFmt w:val="bullet"/>
+      <w:lvlText w:val=""/>
+      <w:lvlJc w:val="left"/>
+      <w:pPr>
+        <w:ind w:left="3228" w:hanging="360"/>
+      </w:pPr>
+      <w:rPr>
+        <w:rFonts w:ascii="Symbol" w:hAnsi="Symbol" w:hint="default"/>
+      </w:rPr>
+    </w:lvl>
+    <w:lvl w:ilvl="4" w:tplc="04090003" w:tentative="1">
+      <w:start w:val="1"/>
+      <w:numFmt w:val="bullet"/>
+      <w:lvlText w:val="o"/>
+      <w:lvlJc w:val="left"/>
+      <w:pPr>
+        <w:ind w:left="3948" w:hanging="360"/>
+      </w:pPr>
+      <w:rPr>
+        <w:rFonts w:ascii="Courier New" w:hAnsi="Courier New" w:cs="Courier New" w:hint="default"/>
+      </w:rPr>
+    </w:lvl>
+    <w:lvl w:ilvl="5" w:tplc="04090005" w:tentative="1">
+      <w:start w:val="1"/>
+      <w:numFmt w:val="bullet"/>
+      <w:lvlText w:val=""/>
+      <w:lvlJc w:val="left"/>
+      <w:pPr>
+        <w:ind w:left="4668" w:hanging="360"/>
+      </w:pPr>
+      <w:rPr>
+        <w:rFonts w:ascii="Wingdings" w:hAnsi="Wingdings" w:hint="default"/>
+      </w:rPr>
+    </w:lvl>
+    <w:lvl w:ilvl="6" w:tplc="04090001" w:tentative="1">
+      <w:start w:val="1"/>
+      <w:numFmt w:val="bullet"/>
+      <w:lvlText w:val=""/>
+      <w:lvlJc w:val="left"/>
+      <w:pPr>
+        <w:ind w:left="5388" w:hanging="360"/>
+      </w:pPr>
+      <w:rPr>
+        <w:rFonts w:ascii="Symbol" w:hAnsi="Symbol" w:hint="default"/>
+      </w:rPr>
+    </w:lvl>
+    <w:lvl w:ilvl="7" w:tplc="04090003" w:tentative="1">
+      <w:start w:val="1"/>
+      <w:numFmt w:val="bullet"/>
+      <w:lvlText w:val="o"/>
+      <w:lvlJc w:val="left"/>
+      <w:pPr>
+        <w:ind w:left="6108" w:hanging="360"/>
+      </w:pPr>
+      <w:rPr>
+        <w:rFonts w:ascii="Courier New" w:hAnsi="Courier New" w:cs="Courier New" w:hint="default"/>
+      </w:rPr>
+    </w:lvl>
+    <w:lvl w:ilvl="8" w:tplc="04090005" w:tentative="1">
+      <w:start w:val="1"/>
+      <w:numFmt w:val="bullet"/>
+      <w:lvlText w:val=""/>
+      <w:lvlJc w:val="left"/>
+      <w:pPr>
+        <w:ind w:left="6828" w:hanging="360"/>
+      </w:pPr>
+      <w:rPr>
+        <w:rFonts w:ascii="Wingdings" w:hAnsi="Wingdings" w:hint="default"/>
+      </w:rPr>
+    </w:lvl>
+  </w:abstractNum>
+  <w:abstractNum w:abstractNumId="17">
     <w:nsid w:val="51847AF3"/>
     <w:multiLevelType w:val="hybridMultilevel"/>
     <w:tmpl w:val="58F4EDCE"/>
@@ -6917,7 +7483,120 @@
       </w:rPr>
     </w:lvl>
   </w:abstractNum>
-  <w:abstractNum w:abstractNumId="17">
+  <w:abstractNum w:abstractNumId="18">
+    <w:nsid w:val="59084BBB"/>
+    <w:multiLevelType w:val="hybridMultilevel"/>
+    <w:tmpl w:val="53AC5804"/>
+    <w:lvl w:ilvl="0" w:tplc="04090001">
+      <w:start w:val="1"/>
+      <w:numFmt w:val="bullet"/>
+      <w:lvlText w:val=""/>
+      <w:lvlJc w:val="left"/>
+      <w:pPr>
+        <w:ind w:left="720" w:hanging="360"/>
+      </w:pPr>
+      <w:rPr>
+        <w:rFonts w:ascii="Symbol" w:hAnsi="Symbol" w:hint="default"/>
+      </w:rPr>
+    </w:lvl>
+    <w:lvl w:ilvl="1" w:tplc="04090003" w:tentative="1">
+      <w:start w:val="1"/>
+      <w:numFmt w:val="bullet"/>
+      <w:lvlText w:val="o"/>
+      <w:lvlJc w:val="left"/>
+      <w:pPr>
+        <w:ind w:left="1440" w:hanging="360"/>
+      </w:pPr>
+      <w:rPr>
+        <w:rFonts w:ascii="Courier New" w:hAnsi="Courier New" w:cs="Courier New" w:hint="default"/>
+      </w:rPr>
+    </w:lvl>
+    <w:lvl w:ilvl="2" w:tplc="04090005" w:tentative="1">
+      <w:start w:val="1"/>
+      <w:numFmt w:val="bullet"/>
+      <w:lvlText w:val=""/>
+      <w:lvlJc w:val="left"/>
+      <w:pPr>
+        <w:ind w:left="2160" w:hanging="360"/>
+      </w:pPr>
+      <w:rPr>
+        <w:rFonts w:ascii="Wingdings" w:hAnsi="Wingdings" w:hint="default"/>
+      </w:rPr>
+    </w:lvl>
+    <w:lvl w:ilvl="3" w:tplc="04090001" w:tentative="1">
+      <w:start w:val="1"/>
+      <w:numFmt w:val="bullet"/>
+      <w:lvlText w:val=""/>
+      <w:lvlJc w:val="left"/>
+      <w:pPr>
+        <w:ind w:left="2880" w:hanging="360"/>
+      </w:pPr>
+      <w:rPr>
+        <w:rFonts w:ascii="Symbol" w:hAnsi="Symbol" w:hint="default"/>
+      </w:rPr>
+    </w:lvl>
+    <w:lvl w:ilvl="4" w:tplc="04090003" w:tentative="1">
+      <w:start w:val="1"/>
+      <w:numFmt w:val="bullet"/>
+      <w:lvlText w:val="o"/>
+      <w:lvlJc w:val="left"/>
+      <w:pPr>
+        <w:ind w:left="3600" w:hanging="360"/>
+      </w:pPr>
+      <w:rPr>
+        <w:rFonts w:ascii="Courier New" w:hAnsi="Courier New" w:cs="Courier New" w:hint="default"/>
+      </w:rPr>
+    </w:lvl>
+    <w:lvl w:ilvl="5" w:tplc="04090005" w:tentative="1">
+      <w:start w:val="1"/>
+      <w:numFmt w:val="bullet"/>
+      <w:lvlText w:val=""/>
+      <w:lvlJc w:val="left"/>
+      <w:pPr>
+        <w:ind w:left="4320" w:hanging="360"/>
+      </w:pPr>
+      <w:rPr>
+        <w:rFonts w:ascii="Wingdings" w:hAnsi="Wingdings" w:hint="default"/>
+      </w:rPr>
+    </w:lvl>
+    <w:lvl w:ilvl="6" w:tplc="04090001" w:tentative="1">
+      <w:start w:val="1"/>
+      <w:numFmt w:val="bullet"/>
+      <w:lvlText w:val=""/>
+      <w:lvlJc w:val="left"/>
+      <w:pPr>
+        <w:ind w:left="5040" w:hanging="360"/>
+      </w:pPr>
+      <w:rPr>
+        <w:rFonts w:ascii="Symbol" w:hAnsi="Symbol" w:hint="default"/>
+      </w:rPr>
+    </w:lvl>
+    <w:lvl w:ilvl="7" w:tplc="04090003" w:tentative="1">
+      <w:start w:val="1"/>
+      <w:numFmt w:val="bullet"/>
+      <w:lvlText w:val="o"/>
+      <w:lvlJc w:val="left"/>
+      <w:pPr>
+        <w:ind w:left="5760" w:hanging="360"/>
+      </w:pPr>
+      <w:rPr>
+        <w:rFonts w:ascii="Courier New" w:hAnsi="Courier New" w:cs="Courier New" w:hint="default"/>
+      </w:rPr>
+    </w:lvl>
+    <w:lvl w:ilvl="8" w:tplc="04090005" w:tentative="1">
+      <w:start w:val="1"/>
+      <w:numFmt w:val="bullet"/>
+      <w:lvlText w:val=""/>
+      <w:lvlJc w:val="left"/>
+      <w:pPr>
+        <w:ind w:left="6480" w:hanging="360"/>
+      </w:pPr>
+      <w:rPr>
+        <w:rFonts w:ascii="Wingdings" w:hAnsi="Wingdings" w:hint="default"/>
+      </w:rPr>
+    </w:lvl>
+  </w:abstractNum>
+  <w:abstractNum w:abstractNumId="19">
     <w:nsid w:val="5D984B03"/>
     <w:multiLevelType w:val="hybridMultilevel"/>
     <w:tmpl w:val="11FEA74E"/>
@@ -7030,7 +7709,7 @@
       </w:rPr>
     </w:lvl>
   </w:abstractNum>
-  <w:abstractNum w:abstractNumId="18">
+  <w:abstractNum w:abstractNumId="20">
     <w:nsid w:val="61703F08"/>
     <w:multiLevelType w:val="hybridMultilevel"/>
     <w:tmpl w:val="CE5AC872"/>
@@ -7143,7 +7822,7 @@
       </w:rPr>
     </w:lvl>
   </w:abstractNum>
-  <w:abstractNum w:abstractNumId="19">
+  <w:abstractNum w:abstractNumId="21">
     <w:nsid w:val="69E96E53"/>
     <w:multiLevelType w:val="hybridMultilevel"/>
     <w:tmpl w:val="4F34CF18"/>
@@ -7256,7 +7935,7 @@
       </w:rPr>
     </w:lvl>
   </w:abstractNum>
-  <w:abstractNum w:abstractNumId="20">
+  <w:abstractNum w:abstractNumId="22">
     <w:nsid w:val="75CA2323"/>
     <w:multiLevelType w:val="hybridMultilevel"/>
     <w:tmpl w:val="4AB09A42"/>
@@ -7343,13 +8022,13 @@
     </w:lvl>
   </w:abstractNum>
   <w:num w:numId="1">
-    <w:abstractNumId w:val="16"/>
+    <w:abstractNumId w:val="17"/>
   </w:num>
   <w:num w:numId="2">
     <w:abstractNumId w:val="8"/>
   </w:num>
   <w:num w:numId="3">
-    <w:abstractNumId w:val="19"/>
+    <w:abstractNumId w:val="21"/>
   </w:num>
   <w:num w:numId="4">
     <w:abstractNumId w:val="1"/>
@@ -7361,7 +8040,7 @@
     <w:abstractNumId w:val="15"/>
   </w:num>
   <w:num w:numId="7">
-    <w:abstractNumId w:val="18"/>
+    <w:abstractNumId w:val="20"/>
   </w:num>
   <w:num w:numId="8">
     <w:abstractNumId w:val="11"/>
@@ -7370,7 +8049,7 @@
     <w:abstractNumId w:val="3"/>
   </w:num>
   <w:num w:numId="10">
-    <w:abstractNumId w:val="20"/>
+    <w:abstractNumId w:val="22"/>
   </w:num>
   <w:num w:numId="11">
     <w:abstractNumId w:val="2"/>
@@ -7391,7 +8070,7 @@
     <w:abstractNumId w:val="14"/>
   </w:num>
   <w:num w:numId="17">
-    <w:abstractNumId w:val="17"/>
+    <w:abstractNumId w:val="19"/>
   </w:num>
   <w:num w:numId="18">
     <w:abstractNumId w:val="4"/>
@@ -7404,6 +8083,12 @@
   </w:num>
   <w:num w:numId="21">
     <w:abstractNumId w:val="10"/>
+  </w:num>
+  <w:num w:numId="22">
+    <w:abstractNumId w:val="16"/>
+  </w:num>
+  <w:num w:numId="23">
+    <w:abstractNumId w:val="18"/>
   </w:num>
 </w:numbering>
 </file>
@@ -7808,6 +8493,7 @@
   <w:style w:type="character" w:default="1" w:styleId="DefaultParagraphFont">
     <w:name w:val="Default Paragraph Font"/>
     <w:uiPriority w:val="1"/>
+    <w:semiHidden/>
     <w:unhideWhenUsed/>
   </w:style>
   <w:style w:type="table" w:default="1" w:styleId="TableNormal">
@@ -7919,7 +8605,6 @@
     <w:tblPr>
       <w:tblStyleRowBandSize w:val="1"/>
       <w:tblStyleColBandSize w:val="1"/>
-      <w:tblInd w:w="0" w:type="dxa"/>
       <w:tblBorders>
         <w:top w:val="single" w:sz="4" w:space="0" w:color="C9C9C9" w:themeColor="accent3" w:themeTint="99"/>
         <w:left w:val="single" w:sz="4" w:space="0" w:color="C9C9C9" w:themeColor="accent3" w:themeTint="99"/>
@@ -7928,12 +8613,6 @@
         <w:insideH w:val="single" w:sz="4" w:space="0" w:color="C9C9C9" w:themeColor="accent3" w:themeTint="99"/>
         <w:insideV w:val="single" w:sz="4" w:space="0" w:color="C9C9C9" w:themeColor="accent3" w:themeTint="99"/>
       </w:tblBorders>
-      <w:tblCellMar>
-        <w:top w:w="0" w:type="dxa"/>
-        <w:left w:w="108" w:type="dxa"/>
-        <w:bottom w:w="0" w:type="dxa"/>
-        <w:right w:w="108" w:type="dxa"/>
-      </w:tblCellMar>
     </w:tblPr>
     <w:tblStylePr w:type="firstRow">
       <w:rPr>
@@ -7993,7 +8672,6 @@
       <w:spacing w:after="0" w:line="240" w:lineRule="auto"/>
     </w:pPr>
     <w:tblPr>
-      <w:tblInd w:w="0" w:type="dxa"/>
       <w:tblBorders>
         <w:top w:val="single" w:sz="4" w:space="0" w:color="auto"/>
         <w:left w:val="single" w:sz="4" w:space="0" w:color="auto"/>
@@ -8002,12 +8680,6 @@
         <w:insideH w:val="single" w:sz="4" w:space="0" w:color="auto"/>
         <w:insideV w:val="single" w:sz="4" w:space="0" w:color="auto"/>
       </w:tblBorders>
-      <w:tblCellMar>
-        <w:top w:w="0" w:type="dxa"/>
-        <w:left w:w="108" w:type="dxa"/>
-        <w:bottom w:w="0" w:type="dxa"/>
-        <w:right w:w="108" w:type="dxa"/>
-      </w:tblCellMar>
     </w:tblPr>
   </w:style>
 </w:styles>
@@ -8279,7 +8951,7 @@
 </file>
 
 <file path=customXml/itemProps1.xml><?xml version="1.0" encoding="utf-8"?>
-<ds:datastoreItem xmlns:ds="http://schemas.openxmlformats.org/officeDocument/2006/customXml" ds:itemID="{6809FE29-FC70-42EB-ABAD-D5D16D214E4E}">
+<ds:datastoreItem xmlns:ds="http://schemas.openxmlformats.org/officeDocument/2006/customXml" ds:itemID="{CE22747C-7DD0-4FC6-B76F-EA4EDAB068D7}">
   <ds:schemaRefs>
     <ds:schemaRef ds:uri="http://schemas.openxmlformats.org/officeDocument/2006/bibliography"/>
   </ds:schemaRefs>

</xml_diff>

<commit_message>
added initial aspNetCoreMvc files with individual authentication
</commit_message>
<xml_diff>
--- a/NilamHut final.docx
+++ b/NilamHut final.docx
@@ -363,6 +363,8 @@
           <w:lang w:val="en-US"/>
         </w:rPr>
       </w:pPr>
+      <w:bookmarkStart w:id="0" w:name="_GoBack"/>
+      <w:bookmarkEnd w:id="0"/>
     </w:p>
     <w:p>
       <w:pPr>
@@ -707,6 +709,18 @@
                 <w:u w:val="single"/>
                 <w:lang w:val="en-US"/>
               </w:rPr>
+              <w:t xml:space="preserve">Associate </w:t>
+            </w:r>
+            <w:r>
+              <w:rPr>
+                <w:rFonts w:ascii="Adobe Fangsong Std R" w:eastAsia="Adobe Fangsong Std R" w:hAnsi="Adobe Fangsong Std R" w:cs="Times New Roman"/>
+                <w:b/>
+                <w:bCs/>
+                <w:sz w:val="18"/>
+                <w:szCs w:val="18"/>
+                <w:u w:val="single"/>
+                <w:lang w:val="en-US"/>
+              </w:rPr>
               <w:t xml:space="preserve">Professor </w:t>
             </w:r>
             <w:r>
@@ -2006,6 +2020,32 @@
     <w:p>
       <w:pPr>
         <w:pStyle w:val="ListParagraph"/>
+        <w:numPr>
+          <w:ilvl w:val="1"/>
+          <w:numId w:val="9"/>
+        </w:numPr>
+        <w:rPr>
+          <w:rFonts w:ascii="Times New Roman" w:eastAsia="Adobe Fangsong Std R" w:hAnsi="Times New Roman" w:cs="Times New Roman"/>
+          <w:b/>
+          <w:bCs/>
+          <w:sz w:val="32"/>
+          <w:szCs w:val="32"/>
+          <w:lang w:val="en-US"/>
+        </w:rPr>
+      </w:pPr>
+      <w:r>
+        <w:rPr>
+          <w:rFonts w:ascii="Times New Roman" w:eastAsia="Adobe Fangsong Std R" w:hAnsi="Times New Roman" w:cs="Times New Roman"/>
+          <w:sz w:val="32"/>
+          <w:szCs w:val="32"/>
+          <w:lang w:val="en-US"/>
+        </w:rPr>
+        <w:t>User can use the browser from mobile, tablet or pc to browse our web site. All modern browsers are capable of running this site.</w:t>
+      </w:r>
+    </w:p>
+    <w:p>
+      <w:pPr>
+        <w:pStyle w:val="ListParagraph"/>
         <w:ind w:left="1440"/>
         <w:rPr>
           <w:rFonts w:ascii="Times New Roman" w:eastAsia="Adobe Fangsong Std R" w:hAnsi="Times New Roman" w:cs="Times New Roman"/>
@@ -2182,6 +2222,7 @@
           <w:szCs w:val="32"/>
           <w:lang w:val="en-US"/>
         </w:rPr>
+        <w:lastRenderedPageBreak/>
         <w:t xml:space="preserve">Environmental </w:t>
       </w:r>
       <w:r>
@@ -2299,23 +2340,36 @@
     </w:p>
     <w:p>
       <w:pPr>
-        <w:rPr>
-          <w:rFonts w:ascii="Adobe Fangsong Std R" w:eastAsia="Adobe Fangsong Std R" w:hAnsi="Adobe Fangsong Std R" w:cs="Times New Roman"/>
-          <w:sz w:val="36"/>
-          <w:szCs w:val="36"/>
-          <w:u w:val="single"/>
-          <w:lang w:val="en-US"/>
-        </w:rPr>
-      </w:pPr>
-      <w:r>
-        <w:rPr>
-          <w:rFonts w:ascii="Adobe Fangsong Std R" w:eastAsia="Adobe Fangsong Std R" w:hAnsi="Adobe Fangsong Std R" w:cs="Times New Roman"/>
-          <w:sz w:val="36"/>
-          <w:szCs w:val="36"/>
-          <w:u w:val="single"/>
-          <w:lang w:val="en-US"/>
-        </w:rPr>
-        <w:lastRenderedPageBreak/>
+        <w:pStyle w:val="ListParagraph"/>
+        <w:ind w:left="1440"/>
+        <w:rPr>
+          <w:rFonts w:ascii="Times New Roman" w:eastAsia="Adobe Fangsong Std R" w:hAnsi="Times New Roman" w:cs="Times New Roman"/>
+          <w:b/>
+          <w:bCs/>
+          <w:sz w:val="32"/>
+          <w:szCs w:val="32"/>
+          <w:lang w:val="en-US"/>
+        </w:rPr>
+      </w:pPr>
+    </w:p>
+    <w:p>
+      <w:pPr>
+        <w:rPr>
+          <w:rFonts w:ascii="Adobe Fangsong Std R" w:eastAsia="Adobe Fangsong Std R" w:hAnsi="Adobe Fangsong Std R" w:cs="Times New Roman"/>
+          <w:sz w:val="36"/>
+          <w:szCs w:val="36"/>
+          <w:u w:val="single"/>
+          <w:lang w:val="en-US"/>
+        </w:rPr>
+      </w:pPr>
+      <w:r>
+        <w:rPr>
+          <w:rFonts w:ascii="Adobe Fangsong Std R" w:eastAsia="Adobe Fangsong Std R" w:hAnsi="Adobe Fangsong Std R" w:cs="Times New Roman"/>
+          <w:sz w:val="36"/>
+          <w:szCs w:val="36"/>
+          <w:u w:val="single"/>
+          <w:lang w:val="en-US"/>
+        </w:rPr>
         <w:t>Application Area</w:t>
       </w:r>
     </w:p>
@@ -2661,15 +2715,138 @@
     <w:p>
       <w:pPr>
         <w:pStyle w:val="ListParagraph"/>
-        <w:ind w:left="2520"/>
-        <w:rPr>
-          <w:rFonts w:ascii="Adobe Fangsong Std R" w:eastAsia="Adobe Fangsong Std R" w:hAnsi="Adobe Fangsong Std R" w:cs="Times New Roman"/>
-          <w:sz w:val="36"/>
-          <w:szCs w:val="36"/>
-          <w:u w:val="single"/>
-          <w:lang w:val="en-US"/>
-        </w:rPr>
-      </w:pPr>
+        <w:numPr>
+          <w:ilvl w:val="0"/>
+          <w:numId w:val="14"/>
+        </w:numPr>
+        <w:rPr>
+          <w:rFonts w:ascii="Adobe Fangsong Std R" w:eastAsia="Adobe Fangsong Std R" w:hAnsi="Adobe Fangsong Std R" w:cs="Times New Roman"/>
+          <w:sz w:val="36"/>
+          <w:szCs w:val="36"/>
+          <w:u w:val="single"/>
+          <w:lang w:val="en-US"/>
+        </w:rPr>
+      </w:pPr>
+      <w:r>
+        <w:rPr>
+          <w:rFonts w:ascii="Times New Roman" w:eastAsia="Adobe Fangsong Std R" w:hAnsi="Times New Roman" w:cs="Times New Roman"/>
+          <w:b/>
+          <w:bCs/>
+          <w:sz w:val="32"/>
+          <w:szCs w:val="32"/>
+          <w:lang w:val="en-US"/>
+        </w:rPr>
+        <w:t>Client Side</w:t>
+      </w:r>
+    </w:p>
+    <w:p>
+      <w:pPr>
+        <w:pStyle w:val="ListParagraph"/>
+        <w:numPr>
+          <w:ilvl w:val="1"/>
+          <w:numId w:val="14"/>
+        </w:numPr>
+        <w:rPr>
+          <w:rFonts w:ascii="Adobe Fangsong Std R" w:eastAsia="Adobe Fangsong Std R" w:hAnsi="Adobe Fangsong Std R" w:cs="Times New Roman"/>
+          <w:sz w:val="36"/>
+          <w:szCs w:val="36"/>
+          <w:u w:val="single"/>
+          <w:lang w:val="en-US"/>
+        </w:rPr>
+      </w:pPr>
+      <w:r>
+        <w:rPr>
+          <w:rFonts w:ascii="Times New Roman" w:eastAsia="Adobe Fangsong Std R" w:hAnsi="Times New Roman" w:cs="Times New Roman"/>
+          <w:sz w:val="32"/>
+          <w:szCs w:val="32"/>
+          <w:lang w:val="en-US"/>
+        </w:rPr>
+        <w:t>HTML</w:t>
+      </w:r>
+    </w:p>
+    <w:p>
+      <w:pPr>
+        <w:pStyle w:val="ListParagraph"/>
+        <w:numPr>
+          <w:ilvl w:val="1"/>
+          <w:numId w:val="14"/>
+        </w:numPr>
+        <w:rPr>
+          <w:rFonts w:ascii="Adobe Fangsong Std R" w:eastAsia="Adobe Fangsong Std R" w:hAnsi="Adobe Fangsong Std R" w:cs="Times New Roman"/>
+          <w:sz w:val="36"/>
+          <w:szCs w:val="36"/>
+          <w:u w:val="single"/>
+          <w:lang w:val="en-US"/>
+        </w:rPr>
+      </w:pPr>
+      <w:r>
+        <w:rPr>
+          <w:rFonts w:ascii="Times New Roman" w:eastAsia="Adobe Fangsong Std R" w:hAnsi="Times New Roman" w:cs="Times New Roman"/>
+          <w:sz w:val="32"/>
+          <w:szCs w:val="32"/>
+          <w:lang w:val="en-US"/>
+        </w:rPr>
+        <w:t>CSS</w:t>
+      </w:r>
+    </w:p>
+    <w:p>
+      <w:pPr>
+        <w:pStyle w:val="ListParagraph"/>
+        <w:numPr>
+          <w:ilvl w:val="1"/>
+          <w:numId w:val="14"/>
+        </w:numPr>
+        <w:rPr>
+          <w:rFonts w:ascii="Adobe Fangsong Std R" w:eastAsia="Adobe Fangsong Std R" w:hAnsi="Adobe Fangsong Std R" w:cs="Times New Roman"/>
+          <w:sz w:val="36"/>
+          <w:szCs w:val="36"/>
+          <w:u w:val="single"/>
+          <w:lang w:val="en-US"/>
+        </w:rPr>
+      </w:pPr>
+      <w:r>
+        <w:rPr>
+          <w:rFonts w:ascii="Times New Roman" w:eastAsia="Adobe Fangsong Std R" w:hAnsi="Times New Roman" w:cs="Times New Roman"/>
+          <w:sz w:val="32"/>
+          <w:szCs w:val="32"/>
+          <w:lang w:val="en-US"/>
+        </w:rPr>
+        <w:t>Bootstrap 4</w:t>
+      </w:r>
+    </w:p>
+    <w:p>
+      <w:pPr>
+        <w:pStyle w:val="ListParagraph"/>
+        <w:numPr>
+          <w:ilvl w:val="1"/>
+          <w:numId w:val="14"/>
+        </w:numPr>
+        <w:rPr>
+          <w:rFonts w:ascii="Adobe Fangsong Std R" w:eastAsia="Adobe Fangsong Std R" w:hAnsi="Adobe Fangsong Std R" w:cs="Times New Roman"/>
+          <w:sz w:val="36"/>
+          <w:szCs w:val="36"/>
+          <w:u w:val="single"/>
+          <w:lang w:val="en-US"/>
+        </w:rPr>
+      </w:pPr>
+      <w:r>
+        <w:rPr>
+          <w:rFonts w:ascii="Times New Roman" w:eastAsia="Adobe Fangsong Std R" w:hAnsi="Times New Roman" w:cs="Times New Roman"/>
+          <w:sz w:val="32"/>
+          <w:szCs w:val="32"/>
+          <w:lang w:val="en-US"/>
+        </w:rPr>
+        <w:t>Angular</w:t>
+      </w:r>
+      <w:r>
+        <w:rPr>
+          <w:rFonts w:ascii="Times New Roman" w:eastAsia="Adobe Fangsong Std R" w:hAnsi="Times New Roman" w:cs="Times New Roman"/>
+          <w:sz w:val="32"/>
+          <w:szCs w:val="32"/>
+          <w:lang w:val="en-US"/>
+        </w:rPr>
+        <w:t xml:space="preserve"> (Angular 4)</w:t>
+      </w:r>
     </w:p>
     <w:p>
       <w:pPr>
@@ -2686,155 +2863,6 @@
           <w:lang w:val="en-US"/>
         </w:rPr>
       </w:pPr>
-      <w:r>
-        <w:rPr>
-          <w:rFonts w:ascii="Times New Roman" w:eastAsia="Adobe Fangsong Std R" w:hAnsi="Times New Roman" w:cs="Times New Roman"/>
-          <w:b/>
-          <w:bCs/>
-          <w:sz w:val="32"/>
-          <w:szCs w:val="32"/>
-          <w:lang w:val="en-US"/>
-        </w:rPr>
-        <w:t>Client Side</w:t>
-      </w:r>
-    </w:p>
-    <w:p>
-      <w:pPr>
-        <w:pStyle w:val="ListParagraph"/>
-        <w:numPr>
-          <w:ilvl w:val="1"/>
-          <w:numId w:val="14"/>
-        </w:numPr>
-        <w:rPr>
-          <w:rFonts w:ascii="Adobe Fangsong Std R" w:eastAsia="Adobe Fangsong Std R" w:hAnsi="Adobe Fangsong Std R" w:cs="Times New Roman"/>
-          <w:sz w:val="36"/>
-          <w:szCs w:val="36"/>
-          <w:u w:val="single"/>
-          <w:lang w:val="en-US"/>
-        </w:rPr>
-      </w:pPr>
-      <w:r>
-        <w:rPr>
-          <w:rFonts w:ascii="Times New Roman" w:eastAsia="Adobe Fangsong Std R" w:hAnsi="Times New Roman" w:cs="Times New Roman"/>
-          <w:sz w:val="32"/>
-          <w:szCs w:val="32"/>
-          <w:lang w:val="en-US"/>
-        </w:rPr>
-        <w:t>HTML</w:t>
-      </w:r>
-    </w:p>
-    <w:p>
-      <w:pPr>
-        <w:pStyle w:val="ListParagraph"/>
-        <w:numPr>
-          <w:ilvl w:val="1"/>
-          <w:numId w:val="14"/>
-        </w:numPr>
-        <w:rPr>
-          <w:rFonts w:ascii="Adobe Fangsong Std R" w:eastAsia="Adobe Fangsong Std R" w:hAnsi="Adobe Fangsong Std R" w:cs="Times New Roman"/>
-          <w:sz w:val="36"/>
-          <w:szCs w:val="36"/>
-          <w:u w:val="single"/>
-          <w:lang w:val="en-US"/>
-        </w:rPr>
-      </w:pPr>
-      <w:r>
-        <w:rPr>
-          <w:rFonts w:ascii="Times New Roman" w:eastAsia="Adobe Fangsong Std R" w:hAnsi="Times New Roman" w:cs="Times New Roman"/>
-          <w:sz w:val="32"/>
-          <w:szCs w:val="32"/>
-          <w:lang w:val="en-US"/>
-        </w:rPr>
-        <w:t>CSS</w:t>
-      </w:r>
-    </w:p>
-    <w:p>
-      <w:pPr>
-        <w:pStyle w:val="ListParagraph"/>
-        <w:numPr>
-          <w:ilvl w:val="1"/>
-          <w:numId w:val="14"/>
-        </w:numPr>
-        <w:rPr>
-          <w:rFonts w:ascii="Adobe Fangsong Std R" w:eastAsia="Adobe Fangsong Std R" w:hAnsi="Adobe Fangsong Std R" w:cs="Times New Roman"/>
-          <w:sz w:val="36"/>
-          <w:szCs w:val="36"/>
-          <w:u w:val="single"/>
-          <w:lang w:val="en-US"/>
-        </w:rPr>
-      </w:pPr>
-      <w:r>
-        <w:rPr>
-          <w:rFonts w:ascii="Times New Roman" w:eastAsia="Adobe Fangsong Std R" w:hAnsi="Times New Roman" w:cs="Times New Roman"/>
-          <w:sz w:val="32"/>
-          <w:szCs w:val="32"/>
-          <w:lang w:val="en-US"/>
-        </w:rPr>
-        <w:t>Bootstrap 4</w:t>
-      </w:r>
-    </w:p>
-    <w:p>
-      <w:pPr>
-        <w:pStyle w:val="ListParagraph"/>
-        <w:numPr>
-          <w:ilvl w:val="1"/>
-          <w:numId w:val="14"/>
-        </w:numPr>
-        <w:rPr>
-          <w:rFonts w:ascii="Adobe Fangsong Std R" w:eastAsia="Adobe Fangsong Std R" w:hAnsi="Adobe Fangsong Std R" w:cs="Times New Roman"/>
-          <w:sz w:val="36"/>
-          <w:szCs w:val="36"/>
-          <w:u w:val="single"/>
-          <w:lang w:val="en-US"/>
-        </w:rPr>
-      </w:pPr>
-      <w:r>
-        <w:rPr>
-          <w:rFonts w:ascii="Times New Roman" w:eastAsia="Adobe Fangsong Std R" w:hAnsi="Times New Roman" w:cs="Times New Roman"/>
-          <w:sz w:val="32"/>
-          <w:szCs w:val="32"/>
-          <w:lang w:val="en-US"/>
-        </w:rPr>
-        <w:t>Angular</w:t>
-      </w:r>
-      <w:r>
-        <w:rPr>
-          <w:rFonts w:ascii="Times New Roman" w:eastAsia="Adobe Fangsong Std R" w:hAnsi="Times New Roman" w:cs="Times New Roman"/>
-          <w:sz w:val="32"/>
-          <w:szCs w:val="32"/>
-          <w:lang w:val="en-US"/>
-        </w:rPr>
-        <w:t xml:space="preserve"> (Angular 4)</w:t>
-      </w:r>
-    </w:p>
-    <w:p>
-      <w:pPr>
-        <w:pStyle w:val="ListParagraph"/>
-        <w:ind w:left="1800"/>
-        <w:rPr>
-          <w:rFonts w:ascii="Adobe Fangsong Std R" w:eastAsia="Adobe Fangsong Std R" w:hAnsi="Adobe Fangsong Std R" w:cs="Times New Roman"/>
-          <w:sz w:val="36"/>
-          <w:szCs w:val="36"/>
-          <w:u w:val="single"/>
-          <w:lang w:val="en-US"/>
-        </w:rPr>
-      </w:pPr>
-    </w:p>
-    <w:p>
-      <w:pPr>
-        <w:pStyle w:val="ListParagraph"/>
-        <w:numPr>
-          <w:ilvl w:val="0"/>
-          <w:numId w:val="14"/>
-        </w:numPr>
-        <w:rPr>
-          <w:rFonts w:ascii="Adobe Fangsong Std R" w:eastAsia="Adobe Fangsong Std R" w:hAnsi="Adobe Fangsong Std R" w:cs="Times New Roman"/>
-          <w:sz w:val="36"/>
-          <w:szCs w:val="36"/>
-          <w:u w:val="single"/>
-          <w:lang w:val="en-US"/>
-        </w:rPr>
-      </w:pPr>
       <w:proofErr w:type="spellStart"/>
       <w:r>
         <w:rPr>
@@ -3009,7 +3037,6 @@
           <w:szCs w:val="32"/>
           <w:lang w:val="en-US"/>
         </w:rPr>
-        <w:lastRenderedPageBreak/>
         <w:t xml:space="preserve">The </w:t>
       </w:r>
       <w:r>
@@ -3241,17 +3268,6 @@
           <w:lang w:val="en-US"/>
         </w:rPr>
       </w:pPr>
-    </w:p>
-    <w:p>
-      <w:pPr>
-        <w:rPr>
-          <w:rFonts w:ascii="Adobe Fangsong Std R" w:eastAsia="Adobe Fangsong Std R" w:hAnsi="Adobe Fangsong Std R" w:cs="Times New Roman"/>
-          <w:sz w:val="36"/>
-          <w:szCs w:val="36"/>
-          <w:u w:val="single"/>
-          <w:lang w:val="en-US"/>
-        </w:rPr>
-      </w:pPr>
       <w:r>
         <w:rPr>
           <w:rFonts w:ascii="Adobe Fangsong Std R" w:eastAsia="Adobe Fangsong Std R" w:hAnsi="Adobe Fangsong Std R" w:cs="Times New Roman"/>
@@ -3261,17 +3277,7 @@
           <w:lang w:val="en-US"/>
         </w:rPr>
         <w:lastRenderedPageBreak/>
-        <w:t xml:space="preserve">UML Diagram </w:t>
-      </w:r>
-      <w:r>
-        <w:rPr>
-          <w:rFonts w:ascii="Adobe Fangsong Std R" w:eastAsia="Adobe Fangsong Std R" w:hAnsi="Adobe Fangsong Std R" w:cs="Times New Roman"/>
-          <w:sz w:val="36"/>
-          <w:szCs w:val="36"/>
-          <w:u w:val="single"/>
-          <w:lang w:val="en-US"/>
-        </w:rPr>
-        <w:t>(</w:t>
+        <w:t>UML Diagram (</w:t>
       </w:r>
       <w:r>
         <w:rPr>
@@ -3428,17 +3434,7 @@
           <w:u w:val="single"/>
           <w:lang w:val="en-US"/>
         </w:rPr>
-        <w:t>Buyer Use Case</w:t>
-      </w:r>
-      <w:r>
-        <w:rPr>
-          <w:rFonts w:ascii="Times New Roman" w:eastAsia="Adobe Fangsong Std R" w:hAnsi="Times New Roman" w:cs="Times New Roman"/>
-          <w:sz w:val="36"/>
-          <w:szCs w:val="36"/>
-          <w:u w:val="single"/>
-          <w:lang w:val="en-US"/>
-        </w:rPr>
-        <w:t>:</w:t>
+        <w:t>Buyer Use Case:</w:t>
       </w:r>
     </w:p>
     <w:p>
@@ -4152,8 +4148,6 @@
           <w:lang w:val="en-US"/>
         </w:rPr>
       </w:pPr>
-      <w:bookmarkStart w:id="0" w:name="_GoBack"/>
-      <w:bookmarkEnd w:id="0"/>
     </w:p>
     <w:p>
       <w:pPr>
@@ -5016,7 +5010,17 @@
                 <w:szCs w:val="28"/>
                 <w:shd w:val="clear" w:color="auto" w:fill="FFFFFF"/>
               </w:rPr>
-              <w:t xml:space="preserve">Assistant </w:t>
+              <w:t>Associate</w:t>
+            </w:r>
+            <w:r>
+              <w:rPr>
+                <w:rFonts w:ascii="Arial" w:hAnsi="Arial" w:cs="Arial"/>
+                <w:color w:val="auto"/>
+                <w:sz w:val="28"/>
+                <w:szCs w:val="28"/>
+                <w:shd w:val="clear" w:color="auto" w:fill="FFFFFF"/>
+              </w:rPr>
+              <w:t xml:space="preserve"> </w:t>
             </w:r>
             <w:r>
               <w:rPr>
@@ -8951,7 +8955,7 @@
 </file>
 
 <file path=customXml/itemProps1.xml><?xml version="1.0" encoding="utf-8"?>
-<ds:datastoreItem xmlns:ds="http://schemas.openxmlformats.org/officeDocument/2006/customXml" ds:itemID="{CE22747C-7DD0-4FC6-B76F-EA4EDAB068D7}">
+<ds:datastoreItem xmlns:ds="http://schemas.openxmlformats.org/officeDocument/2006/customXml" ds:itemID="{E16686BC-C58D-4FD7-9E7D-552127C96BAA}">
   <ds:schemaRefs>
     <ds:schemaRef ds:uri="http://schemas.openxmlformats.org/officeDocument/2006/bibliography"/>
   </ds:schemaRefs>

</xml_diff>

<commit_message>
added final nilam hut
</commit_message>
<xml_diff>
--- a/NilamHut final.docx
+++ b/NilamHut final.docx
@@ -363,8 +363,6 @@
           <w:lang w:val="en-US"/>
         </w:rPr>
       </w:pPr>
-      <w:bookmarkStart w:id="0" w:name="_GoBack"/>
-      <w:bookmarkEnd w:id="0"/>
     </w:p>
     <w:p>
       <w:pPr>
@@ -1319,16 +1317,10 @@
           <w:sz w:val="28"/>
           <w:lang w:val="en-US"/>
         </w:rPr>
-        <w:t>Audio and video broadcasting</w:t>
-      </w:r>
-      <w:r>
-        <w:rPr>
-          <w:rFonts w:ascii="Times New Roman" w:eastAsia="Adobe Fangsong Std R" w:hAnsi="Times New Roman" w:cs="Times New Roman"/>
-          <w:sz w:val="28"/>
-          <w:lang w:val="en-US"/>
-        </w:rPr>
-        <w:t xml:space="preserve"> can be performed.</w:t>
-      </w:r>
+        <w:t>Live Auction.</w:t>
+      </w:r>
+      <w:bookmarkStart w:id="0" w:name="_GoBack"/>
+      <w:bookmarkEnd w:id="0"/>
     </w:p>
     <w:p>
       <w:pPr>
@@ -1352,7 +1344,7 @@
           <w:sz w:val="28"/>
           <w:lang w:val="en-US"/>
         </w:rPr>
-        <w:t>Real time</w:t>
+        <w:t xml:space="preserve">The application will learn user actions based on the interest they have expressed in the past and judgment they have made by </w:t>
       </w:r>
       <w:r>
         <w:rPr>
@@ -1360,7 +1352,15 @@
           <w:sz w:val="28"/>
           <w:lang w:val="en-US"/>
         </w:rPr>
-        <w:t xml:space="preserve"> communication between buyer and seller. </w:t>
+        <w:t>monitoring the choices user makes</w:t>
+      </w:r>
+      <w:r>
+        <w:rPr>
+          <w:rFonts w:ascii="Times New Roman" w:eastAsia="Adobe Fangsong Std R" w:hAnsi="Times New Roman" w:cs="Times New Roman"/>
+          <w:sz w:val="28"/>
+          <w:lang w:val="en-US"/>
+        </w:rPr>
+        <w:t>.</w:t>
       </w:r>
     </w:p>
     <w:p>
@@ -1385,16 +1385,18 @@
           <w:sz w:val="28"/>
           <w:lang w:val="en-US"/>
         </w:rPr>
-        <w:t xml:space="preserve">The application will learn user actions based on the interest they have expressed in the past and judgment they have made by </w:t>
-      </w:r>
+        <w:t xml:space="preserve">Secure transaction via </w:t>
+      </w:r>
+      <w:proofErr w:type="spellStart"/>
       <w:r>
         <w:rPr>
           <w:rFonts w:ascii="Times New Roman" w:eastAsia="Adobe Fangsong Std R" w:hAnsi="Times New Roman" w:cs="Times New Roman"/>
           <w:sz w:val="28"/>
           <w:lang w:val="en-US"/>
         </w:rPr>
-        <w:t>monitoring the choices user makes</w:t>
-      </w:r>
+        <w:t>NilamHut</w:t>
+      </w:r>
+      <w:proofErr w:type="spellEnd"/>
       <w:r>
         <w:rPr>
           <w:rFonts w:ascii="Times New Roman" w:eastAsia="Adobe Fangsong Std R" w:hAnsi="Times New Roman" w:cs="Times New Roman"/>
@@ -1407,10 +1409,6 @@
     <w:p>
       <w:pPr>
         <w:pStyle w:val="ListParagraph"/>
-        <w:numPr>
-          <w:ilvl w:val="0"/>
-          <w:numId w:val="1"/>
-        </w:numPr>
         <w:jc w:val="both"/>
         <w:rPr>
           <w:rFonts w:ascii="Adobe Fangsong Std R" w:eastAsia="Adobe Fangsong Std R" w:hAnsi="Adobe Fangsong Std R" w:cs="Times New Roman"/>
@@ -1420,32 +1418,6 @@
           <w:lang w:val="en-US"/>
         </w:rPr>
       </w:pPr>
-      <w:r>
-        <w:rPr>
-          <w:rFonts w:ascii="Times New Roman" w:eastAsia="Adobe Fangsong Std R" w:hAnsi="Times New Roman" w:cs="Times New Roman"/>
-          <w:sz w:val="28"/>
-          <w:lang w:val="en-US"/>
-        </w:rPr>
-        <w:t xml:space="preserve">Secure transaction via </w:t>
-      </w:r>
-      <w:proofErr w:type="spellStart"/>
-      <w:r>
-        <w:rPr>
-          <w:rFonts w:ascii="Times New Roman" w:eastAsia="Adobe Fangsong Std R" w:hAnsi="Times New Roman" w:cs="Times New Roman"/>
-          <w:sz w:val="28"/>
-          <w:lang w:val="en-US"/>
-        </w:rPr>
-        <w:t>NilamHut</w:t>
-      </w:r>
-      <w:proofErr w:type="spellEnd"/>
-      <w:r>
-        <w:rPr>
-          <w:rFonts w:ascii="Times New Roman" w:eastAsia="Adobe Fangsong Std R" w:hAnsi="Times New Roman" w:cs="Times New Roman"/>
-          <w:sz w:val="28"/>
-          <w:lang w:val="en-US"/>
-        </w:rPr>
-        <w:t>.</w:t>
-      </w:r>
     </w:p>
     <w:p>
       <w:pPr>
@@ -8955,7 +8927,7 @@
 </file>
 
 <file path=customXml/itemProps1.xml><?xml version="1.0" encoding="utf-8"?>
-<ds:datastoreItem xmlns:ds="http://schemas.openxmlformats.org/officeDocument/2006/customXml" ds:itemID="{E16686BC-C58D-4FD7-9E7D-552127C96BAA}">
+<ds:datastoreItem xmlns:ds="http://schemas.openxmlformats.org/officeDocument/2006/customXml" ds:itemID="{0306D739-4005-4643-97FC-7AF146ABC102}">
   <ds:schemaRefs>
     <ds:schemaRef ds:uri="http://schemas.openxmlformats.org/officeDocument/2006/bibliography"/>
   </ds:schemaRefs>

</xml_diff>